<commit_message>
confirmação de acréscimo de ingrediente
</commit_message>
<xml_diff>
--- a/Tarefa_Fixação_List/Exercício de Fixação - Listas.docx
+++ b/Tarefa_Fixação_List/Exercício de Fixação - Listas.docx
@@ -397,8 +397,14 @@
     <w:p>
       <w:pPr>
         <w:ind w:left="2160"/>
-      </w:pPr>
-      <w:r>
+        <w:rPr>
+          <w:strike/>
+        </w:rPr>
+      </w:pPr>
+      <w:r>
+        <w:rPr>
+          <w:strike/>
+        </w:rPr>
         <w:t>Digite o número do Ingrediente da pizza</w:t>
       </w:r>
     </w:p>
@@ -408,8 +414,14 @@
           <w:ilvl w:val="0"/>
           <w:numId w:val="2"/>
         </w:numPr>
-      </w:pPr>
-      <w:r>
+        <w:rPr>
+          <w:strike/>
+        </w:rPr>
+      </w:pPr>
+      <w:r>
+        <w:rPr>
+          <w:strike/>
+        </w:rPr>
         <w:t>Mussarela</w:t>
       </w:r>
     </w:p>
@@ -419,8 +431,14 @@
           <w:ilvl w:val="0"/>
           <w:numId w:val="2"/>
         </w:numPr>
-      </w:pPr>
-      <w:r>
+        <w:rPr>
+          <w:strike/>
+        </w:rPr>
+      </w:pPr>
+      <w:r>
+        <w:rPr>
+          <w:strike/>
+        </w:rPr>
         <w:t>Bacon</w:t>
       </w:r>
     </w:p>
@@ -430,8 +448,14 @@
           <w:ilvl w:val="0"/>
           <w:numId w:val="2"/>
         </w:numPr>
-      </w:pPr>
-      <w:r>
+        <w:rPr>
+          <w:strike/>
+        </w:rPr>
+      </w:pPr>
+      <w:r>
+        <w:rPr>
+          <w:strike/>
+        </w:rPr>
         <w:t>Presunto</w:t>
       </w:r>
     </w:p>
@@ -441,8 +465,14 @@
           <w:ilvl w:val="0"/>
           <w:numId w:val="2"/>
         </w:numPr>
-      </w:pPr>
-      <w:r>
+        <w:rPr>
+          <w:strike/>
+        </w:rPr>
+      </w:pPr>
+      <w:r>
+        <w:rPr>
+          <w:strike/>
+        </w:rPr>
         <w:t>Frango</w:t>
       </w:r>
     </w:p>
@@ -452,8 +482,14 @@
           <w:ilvl w:val="0"/>
           <w:numId w:val="2"/>
         </w:numPr>
-      </w:pPr>
-      <w:r>
+        <w:rPr>
+          <w:strike/>
+        </w:rPr>
+      </w:pPr>
+      <w:r>
+        <w:rPr>
+          <w:strike/>
+        </w:rPr>
         <w:t>Requeijão</w:t>
       </w:r>
     </w:p>
@@ -463,8 +499,14 @@
           <w:ilvl w:val="0"/>
           <w:numId w:val="2"/>
         </w:numPr>
-      </w:pPr>
-      <w:r>
+        <w:rPr>
+          <w:strike/>
+        </w:rPr>
+      </w:pPr>
+      <w:r>
+        <w:rPr>
+          <w:strike/>
+        </w:rPr>
         <w:t>Possui borda</w:t>
       </w:r>
     </w:p>
@@ -474,8 +516,14 @@
           <w:ilvl w:val="0"/>
           <w:numId w:val="2"/>
         </w:numPr>
-      </w:pPr>
-      <w:r>
+        <w:rPr>
+          <w:strike/>
+        </w:rPr>
+      </w:pPr>
+      <w:r>
+        <w:rPr>
+          <w:strike/>
+        </w:rPr>
         <w:t>Deseja outra pizza?</w:t>
       </w:r>
     </w:p>
@@ -485,13 +533,27 @@
           <w:ilvl w:val="0"/>
           <w:numId w:val="2"/>
         </w:numPr>
-      </w:pPr>
-      <w:r>
+        <w:rPr>
+          <w:strike/>
+        </w:rPr>
+      </w:pPr>
+      <w:r>
+        <w:rPr>
+          <w:strike/>
+        </w:rPr>
         <w:t>Finalizar</w:t>
       </w:r>
     </w:p>
     <w:p>
-      <w:r>
+      <w:pPr>
+        <w:rPr>
+          <w:strike/>
+        </w:rPr>
+      </w:pPr>
+      <w:r>
+        <w:rPr>
+          <w:strike/>
+        </w:rPr>
         <w:t xml:space="preserve">               Ao clicar em finalizar adicione os ingredientes na pizza. Caso a opção seja desejar outra pizza? Adicione os ingredientes e crie uma nova repetindo o menu. </w:t>
       </w:r>
     </w:p>

</xml_diff>